<commit_message>
generate ticket done by the API
</commit_message>
<xml_diff>
--- a/Documentations/Rapports/Sprint0.docx
+++ b/Documentations/Rapports/Sprint0.docx
@@ -1,6 +1,6 @@
 
 <file path=word/document.xml><?xml version="1.0" encoding="utf-8"?>
-<w:document xmlns:wpc="http://schemas.microsoft.com/office/word/2010/wordprocessingCanvas" xmlns:cx="http://schemas.microsoft.com/office/drawing/2014/chartex" xmlns:cx1="http://schemas.microsoft.com/office/drawing/2015/9/8/chartex" xmlns:cx2="http://schemas.microsoft.com/office/drawing/2015/10/21/chartex" xmlns:cx3="http://schemas.microsoft.com/office/drawing/2016/5/9/chartex" xmlns:cx4="http://schemas.microsoft.com/office/drawing/2016/5/10/chartex" xmlns:cx5="http://schemas.microsoft.com/office/drawing/2016/5/11/chartex" xmlns:cx6="http://schemas.microsoft.com/office/drawing/2016/5/12/chartex" xmlns:cx7="http://schemas.microsoft.com/office/drawing/2016/5/13/chartex" xmlns:cx8="http://schemas.microsoft.com/office/drawing/2016/5/14/chartex" xmlns:mc="http://schemas.openxmlformats.org/markup-compatibility/2006" xmlns:aink="http://schemas.microsoft.com/office/drawing/2016/ink" xmlns:am3d="http://schemas.microsoft.com/office/drawing/2017/model3d" xmlns:o="urn:schemas-microsoft-com:office:office" xmlns:oel="http://schemas.microsoft.com/office/2019/extlst" xmlns:r="http://schemas.openxmlformats.org/officeDocument/2006/relationships" xmlns:m="http://schemas.openxmlformats.org/officeDocument/2006/math" xmlns:v="urn:schemas-microsoft-com:vml" xmlns:wp14="http://schemas.microsoft.com/office/word/2010/wordprocessingDrawing" xmlns:wp="http://schemas.openxmlformats.org/drawingml/2006/wordprocessingDrawing" xmlns:w10="urn:schemas-microsoft-com:office:word" xmlns:w="http://schemas.openxmlformats.org/wordprocessingml/2006/main" xmlns:w14="http://schemas.microsoft.com/office/word/2010/wordml" xmlns:w15="http://schemas.microsoft.com/office/word/2012/wordml" xmlns:w16cex="http://schemas.microsoft.com/office/word/2018/wordml/cex" xmlns:w16cid="http://schemas.microsoft.com/office/word/2016/wordml/cid" xmlns:w16="http://schemas.microsoft.com/office/word/2018/wordml" xmlns:w16du="http://schemas.microsoft.com/office/word/2023/wordml/word16du" xmlns:w16sdtdh="http://schemas.microsoft.com/office/word/2020/wordml/sdtdatahash" xmlns:w16sdtfl="http://schemas.microsoft.com/office/word/2024/wordml/sdtformatlock" xmlns:w16se="http://schemas.microsoft.com/office/word/2015/wordml/symex" xmlns:wpg="http://schemas.microsoft.com/office/word/2010/wordprocessingGroup" xmlns:wpi="http://schemas.microsoft.com/office/word/2010/wordprocessingInk" xmlns:wne="http://schemas.microsoft.com/office/word/2006/wordml" xmlns:wps="http://schemas.microsoft.com/office/word/2010/wordprocessingShape" mc:Ignorable="w14 w15 w16se w16cid w16 w16cex w16sdtdh w16sdtfl w16du wp14">
+<w:document xmlns:wpc="http://schemas.microsoft.com/office/word/2010/wordprocessingCanvas" xmlns:cx="http://schemas.microsoft.com/office/drawing/2014/chartex" xmlns:cx1="http://schemas.microsoft.com/office/drawing/2015/9/8/chartex" xmlns:cx2="http://schemas.microsoft.com/office/drawing/2015/10/21/chartex" xmlns:cx3="http://schemas.microsoft.com/office/drawing/2016/5/9/chartex" xmlns:cx4="http://schemas.microsoft.com/office/drawing/2016/5/10/chartex" xmlns:cx5="http://schemas.microsoft.com/office/drawing/2016/5/11/chartex" xmlns:cx6="http://schemas.microsoft.com/office/drawing/2016/5/12/chartex" xmlns:cx7="http://schemas.microsoft.com/office/drawing/2016/5/13/chartex" xmlns:cx8="http://schemas.microsoft.com/office/drawing/2016/5/14/chartex" xmlns:mc="http://schemas.openxmlformats.org/markup-compatibility/2006" xmlns:aink="http://schemas.microsoft.com/office/drawing/2016/ink" xmlns:am3d="http://schemas.microsoft.com/office/drawing/2017/model3d" xmlns:o="urn:schemas-microsoft-com:office:office" xmlns:oel="http://schemas.microsoft.com/office/2019/extlst" xmlns:r="http://schemas.openxmlformats.org/officeDocument/2006/relationships" xmlns:m="http://schemas.openxmlformats.org/officeDocument/2006/math" xmlns:v="urn:schemas-microsoft-com:vml" xmlns:wp14="http://schemas.microsoft.com/office/word/2010/wordprocessingDrawing" xmlns:wp="http://schemas.openxmlformats.org/drawingml/2006/wordprocessingDrawing" xmlns:w10="urn:schemas-microsoft-com:office:word" xmlns:w="http://schemas.openxmlformats.org/wordprocessingml/2006/main" xmlns:w14="http://schemas.microsoft.com/office/word/2010/wordml" xmlns:w15="http://schemas.microsoft.com/office/word/2012/wordml" xmlns:w16cex="http://schemas.microsoft.com/office/word/2018/wordml/cex" xmlns:w16cid="http://schemas.microsoft.com/office/word/2016/wordml/cid" xmlns:w16="http://schemas.microsoft.com/office/word/2018/wordml" xmlns:w16du="http://schemas.microsoft.com/office/word/2023/wordml/word16du" xmlns:w16sdtdh="http://schemas.microsoft.com/office/word/2020/wordml/sdtdatahash" xmlns:w16se="http://schemas.microsoft.com/office/word/2015/wordml/symex" xmlns:wpg="http://schemas.microsoft.com/office/word/2010/wordprocessingGroup" xmlns:wpi="http://schemas.microsoft.com/office/word/2010/wordprocessingInk" xmlns:wne="http://schemas.microsoft.com/office/word/2006/wordml" xmlns:wps="http://schemas.microsoft.com/office/word/2010/wordprocessingShape" mc:Ignorable="w14 w15 w16se w16cid w16 w16cex w16sdtdh w16du wp14">
   <w:body>
     <w:p>
       <w:pPr>
@@ -63,7 +63,7 @@
       <w:hyperlink r:id="rId5" w:history="1">
         <w:r>
           <w:rPr>
-            <w:rStyle w:val="Hyperlien"/>
+            <w:rStyle w:val="Lienhypertexte"/>
           </w:rPr>
           <w:t>https://github.com/cegep-chicoutimi/ESPNelson</w:t>
         </w:r>
@@ -214,6 +214,118 @@
       </w:r>
       <w:r>
         <w:t>.</w:t>
+      </w:r>
+    </w:p>
+    <w:p/>
+    <w:p>
+      <w:pPr>
+        <w:pStyle w:val="Titre1"/>
+      </w:pPr>
+      <w:r>
+        <w:t>Après la rencontre du sprint 0 </w:t>
+      </w:r>
+    </w:p>
+    <w:p>
+      <w:r>
+        <w:sym w:font="Wingdings" w:char="F0E0"/>
+      </w:r>
+      <w:r>
+        <w:t xml:space="preserve">Pas besoin de </w:t>
+      </w:r>
+      <w:proofErr w:type="spellStart"/>
+      <w:r>
+        <w:t>Utilisateur_id</w:t>
+      </w:r>
+      <w:proofErr w:type="spellEnd"/>
+      <w:r>
+        <w:t xml:space="preserve"> dans la table Ticket : Un Ticket n’a pas besoin d’être lié à l’utilisateur qui la généré à la borne. Et un </w:t>
+      </w:r>
+      <w:r>
+        <w:t>abonné n’a</w:t>
+      </w:r>
+      <w:r>
+        <w:t xml:space="preserve"> pas besoin de ticket, il doit être reconnu autrement à la borne d’entrée.</w:t>
+      </w:r>
+    </w:p>
+    <w:p>
+      <w:r>
+        <w:sym w:font="Wingdings" w:char="F0E0"/>
+      </w:r>
+      <w:proofErr w:type="spellStart"/>
+      <w:r>
+        <w:t>Supression</w:t>
+      </w:r>
+      <w:proofErr w:type="spellEnd"/>
+      <w:r>
+        <w:t xml:space="preserve"> du champ « Statut » dans la table Abonnement car le champ « </w:t>
+      </w:r>
+      <w:proofErr w:type="spellStart"/>
+      <w:r>
+        <w:t>DateFin</w:t>
+      </w:r>
+      <w:proofErr w:type="spellEnd"/>
+      <w:r>
+        <w:t> » suffit pour savoir si un abonnement est actif ou pas.</w:t>
+      </w:r>
+    </w:p>
+    <w:p>
+      <w:r>
+        <w:sym w:font="Wingdings" w:char="F0E0"/>
+      </w:r>
+      <w:r>
+        <w:t xml:space="preserve">Revoir </w:t>
+      </w:r>
+      <w:r>
+        <w:t>la nomenclature</w:t>
+      </w:r>
+      <w:r>
+        <w:t xml:space="preserve"> des tables dans le diagramme de BD</w:t>
+      </w:r>
+    </w:p>
+    <w:p>
+      <w:r>
+        <w:sym w:font="Wingdings" w:char="F0E0"/>
+      </w:r>
+      <w:r>
+        <w:t>Dans la table Ticket son champ Id est maintenant :</w:t>
+      </w:r>
+      <w:r>
+        <w:t xml:space="preserve"> Id VARCHAR(36) PRIMARY KEY, -- UUID</w:t>
+      </w:r>
+    </w:p>
+    <w:p>
+      <w:r>
+        <w:sym w:font="Wingdings" w:char="F0E0"/>
+      </w:r>
+      <w:r>
+        <w:t>La table Ticket a un cha</w:t>
+      </w:r>
+      <w:r>
+        <w:t>mp « </w:t>
+      </w:r>
+      <w:proofErr w:type="spellStart"/>
+      <w:r>
+        <w:t>EstConverti</w:t>
+      </w:r>
+      <w:proofErr w:type="spellEnd"/>
+      <w:r>
+        <w:t xml:space="preserve"> » pour indiquer  qu’un </w:t>
+      </w:r>
+      <w:proofErr w:type="spellStart"/>
+      <w:r>
+        <w:t>tikcet</w:t>
+      </w:r>
+      <w:proofErr w:type="spellEnd"/>
+      <w:r>
+        <w:t xml:space="preserve"> a été converti en abonnement à la borne de paiement</w:t>
+      </w:r>
+    </w:p>
+    <w:p>
+      <w:r>
+        <w:sym w:font="Wingdings" w:char="F0E0"/>
+      </w:r>
+      <w:r>
+        <w:t xml:space="preserve">Création d’une table « Paiement » </w:t>
       </w:r>
     </w:p>
     <w:p>
@@ -238,8 +350,232 @@
 </file>
 
 <file path=word/numbering.xml><?xml version="1.0" encoding="utf-8"?>
-<w:numbering xmlns:wpc="http://schemas.microsoft.com/office/word/2010/wordprocessingCanvas" xmlns:cx="http://schemas.microsoft.com/office/drawing/2014/chartex" xmlns:cx1="http://schemas.microsoft.com/office/drawing/2015/9/8/chartex" xmlns:cx2="http://schemas.microsoft.com/office/drawing/2015/10/21/chartex" xmlns:cx3="http://schemas.microsoft.com/office/drawing/2016/5/9/chartex" xmlns:cx4="http://schemas.microsoft.com/office/drawing/2016/5/10/chartex" xmlns:cx5="http://schemas.microsoft.com/office/drawing/2016/5/11/chartex" xmlns:cx6="http://schemas.microsoft.com/office/drawing/2016/5/12/chartex" xmlns:cx7="http://schemas.microsoft.com/office/drawing/2016/5/13/chartex" xmlns:cx8="http://schemas.microsoft.com/office/drawing/2016/5/14/chartex" xmlns:mc="http://schemas.openxmlformats.org/markup-compatibility/2006" xmlns:aink="http://schemas.microsoft.com/office/drawing/2016/ink" xmlns:am3d="http://schemas.microsoft.com/office/drawing/2017/model3d" xmlns:o="urn:schemas-microsoft-com:office:office" xmlns:oel="http://schemas.microsoft.com/office/2019/extlst" xmlns:r="http://schemas.openxmlformats.org/officeDocument/2006/relationships" xmlns:m="http://schemas.openxmlformats.org/officeDocument/2006/math" xmlns:v="urn:schemas-microsoft-com:vml" xmlns:wp14="http://schemas.microsoft.com/office/word/2010/wordprocessingDrawing" xmlns:wp="http://schemas.openxmlformats.org/drawingml/2006/wordprocessingDrawing" xmlns:w10="urn:schemas-microsoft-com:office:word" xmlns:w="http://schemas.openxmlformats.org/wordprocessingml/2006/main" xmlns:w14="http://schemas.microsoft.com/office/word/2010/wordml" xmlns:w15="http://schemas.microsoft.com/office/word/2012/wordml" xmlns:w16cex="http://schemas.microsoft.com/office/word/2018/wordml/cex" xmlns:w16cid="http://schemas.microsoft.com/office/word/2016/wordml/cid" xmlns:w16="http://schemas.microsoft.com/office/word/2018/wordml" xmlns:w16du="http://schemas.microsoft.com/office/word/2023/wordml/word16du" xmlns:w16sdtdh="http://schemas.microsoft.com/office/word/2020/wordml/sdtdatahash" xmlns:w16sdtfl="http://schemas.microsoft.com/office/word/2024/wordml/sdtformatlock" xmlns:w16se="http://schemas.microsoft.com/office/word/2015/wordml/symex" xmlns:wpg="http://schemas.microsoft.com/office/word/2010/wordprocessingGroup" xmlns:wpi="http://schemas.microsoft.com/office/word/2010/wordprocessingInk" xmlns:wne="http://schemas.microsoft.com/office/word/2006/wordml" xmlns:wps="http://schemas.microsoft.com/office/word/2010/wordprocessingShape" mc:Ignorable="w14 w15 w16se w16cid w16 w16cex w16sdtdh w16sdtfl w16du wp14">
+<w:numbering xmlns:wpc="http://schemas.microsoft.com/office/word/2010/wordprocessingCanvas" xmlns:cx="http://schemas.microsoft.com/office/drawing/2014/chartex" xmlns:cx1="http://schemas.microsoft.com/office/drawing/2015/9/8/chartex" xmlns:cx2="http://schemas.microsoft.com/office/drawing/2015/10/21/chartex" xmlns:cx3="http://schemas.microsoft.com/office/drawing/2016/5/9/chartex" xmlns:cx4="http://schemas.microsoft.com/office/drawing/2016/5/10/chartex" xmlns:cx5="http://schemas.microsoft.com/office/drawing/2016/5/11/chartex" xmlns:cx6="http://schemas.microsoft.com/office/drawing/2016/5/12/chartex" xmlns:cx7="http://schemas.microsoft.com/office/drawing/2016/5/13/chartex" xmlns:cx8="http://schemas.microsoft.com/office/drawing/2016/5/14/chartex" xmlns:mc="http://schemas.openxmlformats.org/markup-compatibility/2006" xmlns:aink="http://schemas.microsoft.com/office/drawing/2016/ink" xmlns:am3d="http://schemas.microsoft.com/office/drawing/2017/model3d" xmlns:o="urn:schemas-microsoft-com:office:office" xmlns:oel="http://schemas.microsoft.com/office/2019/extlst" xmlns:r="http://schemas.openxmlformats.org/officeDocument/2006/relationships" xmlns:m="http://schemas.openxmlformats.org/officeDocument/2006/math" xmlns:v="urn:schemas-microsoft-com:vml" xmlns:wp14="http://schemas.microsoft.com/office/word/2010/wordprocessingDrawing" xmlns:wp="http://schemas.openxmlformats.org/drawingml/2006/wordprocessingDrawing" xmlns:w10="urn:schemas-microsoft-com:office:word" xmlns:w="http://schemas.openxmlformats.org/wordprocessingml/2006/main" xmlns:w14="http://schemas.microsoft.com/office/word/2010/wordml" xmlns:w15="http://schemas.microsoft.com/office/word/2012/wordml" xmlns:w16cex="http://schemas.microsoft.com/office/word/2018/wordml/cex" xmlns:w16cid="http://schemas.microsoft.com/office/word/2016/wordml/cid" xmlns:w16="http://schemas.microsoft.com/office/word/2018/wordml" xmlns:w16du="http://schemas.microsoft.com/office/word/2023/wordml/word16du" xmlns:w16sdtdh="http://schemas.microsoft.com/office/word/2020/wordml/sdtdatahash" xmlns:w16se="http://schemas.microsoft.com/office/word/2015/wordml/symex" xmlns:wpg="http://schemas.microsoft.com/office/word/2010/wordprocessingGroup" xmlns:wpi="http://schemas.microsoft.com/office/word/2010/wordprocessingInk" xmlns:wne="http://schemas.microsoft.com/office/word/2006/wordml" xmlns:wps="http://schemas.microsoft.com/office/word/2010/wordprocessingShape" mc:Ignorable="w14 w15 w16se w16cid w16 w16cex w16sdtdh w16du wp14">
   <w:abstractNum w:abstractNumId="0" w15:restartNumberingAfterBreak="0">
+    <w:nsid w:val="132C43BF"/>
+    <w:multiLevelType w:val="hybridMultilevel"/>
+    <w:tmpl w:val="5F6E9582"/>
+    <w:lvl w:ilvl="0" w:tplc="146E489E">
+      <w:numFmt w:val="bullet"/>
+      <w:lvlText w:val=""/>
+      <w:lvlJc w:val="left"/>
+      <w:pPr>
+        <w:ind w:left="720" w:hanging="360"/>
+      </w:pPr>
+      <w:rPr>
+        <w:rFonts w:ascii="Wingdings" w:eastAsiaTheme="minorHAnsi" w:hAnsi="Wingdings" w:cstheme="minorBidi" w:hint="default"/>
+      </w:rPr>
+    </w:lvl>
+    <w:lvl w:ilvl="1" w:tplc="0C0C0003" w:tentative="1">
+      <w:start w:val="1"/>
+      <w:numFmt w:val="bullet"/>
+      <w:lvlText w:val="o"/>
+      <w:lvlJc w:val="left"/>
+      <w:pPr>
+        <w:ind w:left="1440" w:hanging="360"/>
+      </w:pPr>
+      <w:rPr>
+        <w:rFonts w:ascii="Courier New" w:hAnsi="Courier New" w:cs="Courier New" w:hint="default"/>
+      </w:rPr>
+    </w:lvl>
+    <w:lvl w:ilvl="2" w:tplc="0C0C0005" w:tentative="1">
+      <w:start w:val="1"/>
+      <w:numFmt w:val="bullet"/>
+      <w:lvlText w:val=""/>
+      <w:lvlJc w:val="left"/>
+      <w:pPr>
+        <w:ind w:left="2160" w:hanging="360"/>
+      </w:pPr>
+      <w:rPr>
+        <w:rFonts w:ascii="Wingdings" w:hAnsi="Wingdings" w:hint="default"/>
+      </w:rPr>
+    </w:lvl>
+    <w:lvl w:ilvl="3" w:tplc="0C0C0001" w:tentative="1">
+      <w:start w:val="1"/>
+      <w:numFmt w:val="bullet"/>
+      <w:lvlText w:val=""/>
+      <w:lvlJc w:val="left"/>
+      <w:pPr>
+        <w:ind w:left="2880" w:hanging="360"/>
+      </w:pPr>
+      <w:rPr>
+        <w:rFonts w:ascii="Symbol" w:hAnsi="Symbol" w:hint="default"/>
+      </w:rPr>
+    </w:lvl>
+    <w:lvl w:ilvl="4" w:tplc="0C0C0003" w:tentative="1">
+      <w:start w:val="1"/>
+      <w:numFmt w:val="bullet"/>
+      <w:lvlText w:val="o"/>
+      <w:lvlJc w:val="left"/>
+      <w:pPr>
+        <w:ind w:left="3600" w:hanging="360"/>
+      </w:pPr>
+      <w:rPr>
+        <w:rFonts w:ascii="Courier New" w:hAnsi="Courier New" w:cs="Courier New" w:hint="default"/>
+      </w:rPr>
+    </w:lvl>
+    <w:lvl w:ilvl="5" w:tplc="0C0C0005" w:tentative="1">
+      <w:start w:val="1"/>
+      <w:numFmt w:val="bullet"/>
+      <w:lvlText w:val=""/>
+      <w:lvlJc w:val="left"/>
+      <w:pPr>
+        <w:ind w:left="4320" w:hanging="360"/>
+      </w:pPr>
+      <w:rPr>
+        <w:rFonts w:ascii="Wingdings" w:hAnsi="Wingdings" w:hint="default"/>
+      </w:rPr>
+    </w:lvl>
+    <w:lvl w:ilvl="6" w:tplc="0C0C0001" w:tentative="1">
+      <w:start w:val="1"/>
+      <w:numFmt w:val="bullet"/>
+      <w:lvlText w:val=""/>
+      <w:lvlJc w:val="left"/>
+      <w:pPr>
+        <w:ind w:left="5040" w:hanging="360"/>
+      </w:pPr>
+      <w:rPr>
+        <w:rFonts w:ascii="Symbol" w:hAnsi="Symbol" w:hint="default"/>
+      </w:rPr>
+    </w:lvl>
+    <w:lvl w:ilvl="7" w:tplc="0C0C0003" w:tentative="1">
+      <w:start w:val="1"/>
+      <w:numFmt w:val="bullet"/>
+      <w:lvlText w:val="o"/>
+      <w:lvlJc w:val="left"/>
+      <w:pPr>
+        <w:ind w:left="5760" w:hanging="360"/>
+      </w:pPr>
+      <w:rPr>
+        <w:rFonts w:ascii="Courier New" w:hAnsi="Courier New" w:cs="Courier New" w:hint="default"/>
+      </w:rPr>
+    </w:lvl>
+    <w:lvl w:ilvl="8" w:tplc="0C0C0005" w:tentative="1">
+      <w:start w:val="1"/>
+      <w:numFmt w:val="bullet"/>
+      <w:lvlText w:val=""/>
+      <w:lvlJc w:val="left"/>
+      <w:pPr>
+        <w:ind w:left="6480" w:hanging="360"/>
+      </w:pPr>
+      <w:rPr>
+        <w:rFonts w:ascii="Wingdings" w:hAnsi="Wingdings" w:hint="default"/>
+      </w:rPr>
+    </w:lvl>
+  </w:abstractNum>
+  <w:abstractNum w:abstractNumId="1" w15:restartNumberingAfterBreak="0">
+    <w:nsid w:val="3555306C"/>
+    <w:multiLevelType w:val="hybridMultilevel"/>
+    <w:tmpl w:val="F10CDC94"/>
+    <w:lvl w:ilvl="0" w:tplc="7CB841F0">
+      <w:numFmt w:val="bullet"/>
+      <w:lvlText w:val=""/>
+      <w:lvlJc w:val="left"/>
+      <w:pPr>
+        <w:ind w:left="720" w:hanging="360"/>
+      </w:pPr>
+      <w:rPr>
+        <w:rFonts w:ascii="Wingdings" w:eastAsiaTheme="minorHAnsi" w:hAnsi="Wingdings" w:cstheme="minorBidi" w:hint="default"/>
+      </w:rPr>
+    </w:lvl>
+    <w:lvl w:ilvl="1" w:tplc="0C0C0003" w:tentative="1">
+      <w:start w:val="1"/>
+      <w:numFmt w:val="bullet"/>
+      <w:lvlText w:val="o"/>
+      <w:lvlJc w:val="left"/>
+      <w:pPr>
+        <w:ind w:left="1440" w:hanging="360"/>
+      </w:pPr>
+      <w:rPr>
+        <w:rFonts w:ascii="Courier New" w:hAnsi="Courier New" w:cs="Courier New" w:hint="default"/>
+      </w:rPr>
+    </w:lvl>
+    <w:lvl w:ilvl="2" w:tplc="0C0C0005" w:tentative="1">
+      <w:start w:val="1"/>
+      <w:numFmt w:val="bullet"/>
+      <w:lvlText w:val=""/>
+      <w:lvlJc w:val="left"/>
+      <w:pPr>
+        <w:ind w:left="2160" w:hanging="360"/>
+      </w:pPr>
+      <w:rPr>
+        <w:rFonts w:ascii="Wingdings" w:hAnsi="Wingdings" w:hint="default"/>
+      </w:rPr>
+    </w:lvl>
+    <w:lvl w:ilvl="3" w:tplc="0C0C0001" w:tentative="1">
+      <w:start w:val="1"/>
+      <w:numFmt w:val="bullet"/>
+      <w:lvlText w:val=""/>
+      <w:lvlJc w:val="left"/>
+      <w:pPr>
+        <w:ind w:left="2880" w:hanging="360"/>
+      </w:pPr>
+      <w:rPr>
+        <w:rFonts w:ascii="Symbol" w:hAnsi="Symbol" w:hint="default"/>
+      </w:rPr>
+    </w:lvl>
+    <w:lvl w:ilvl="4" w:tplc="0C0C0003" w:tentative="1">
+      <w:start w:val="1"/>
+      <w:numFmt w:val="bullet"/>
+      <w:lvlText w:val="o"/>
+      <w:lvlJc w:val="left"/>
+      <w:pPr>
+        <w:ind w:left="3600" w:hanging="360"/>
+      </w:pPr>
+      <w:rPr>
+        <w:rFonts w:ascii="Courier New" w:hAnsi="Courier New" w:cs="Courier New" w:hint="default"/>
+      </w:rPr>
+    </w:lvl>
+    <w:lvl w:ilvl="5" w:tplc="0C0C0005" w:tentative="1">
+      <w:start w:val="1"/>
+      <w:numFmt w:val="bullet"/>
+      <w:lvlText w:val=""/>
+      <w:lvlJc w:val="left"/>
+      <w:pPr>
+        <w:ind w:left="4320" w:hanging="360"/>
+      </w:pPr>
+      <w:rPr>
+        <w:rFonts w:ascii="Wingdings" w:hAnsi="Wingdings" w:hint="default"/>
+      </w:rPr>
+    </w:lvl>
+    <w:lvl w:ilvl="6" w:tplc="0C0C0001" w:tentative="1">
+      <w:start w:val="1"/>
+      <w:numFmt w:val="bullet"/>
+      <w:lvlText w:val=""/>
+      <w:lvlJc w:val="left"/>
+      <w:pPr>
+        <w:ind w:left="5040" w:hanging="360"/>
+      </w:pPr>
+      <w:rPr>
+        <w:rFonts w:ascii="Symbol" w:hAnsi="Symbol" w:hint="default"/>
+      </w:rPr>
+    </w:lvl>
+    <w:lvl w:ilvl="7" w:tplc="0C0C0003" w:tentative="1">
+      <w:start w:val="1"/>
+      <w:numFmt w:val="bullet"/>
+      <w:lvlText w:val="o"/>
+      <w:lvlJc w:val="left"/>
+      <w:pPr>
+        <w:ind w:left="5760" w:hanging="360"/>
+      </w:pPr>
+      <w:rPr>
+        <w:rFonts w:ascii="Courier New" w:hAnsi="Courier New" w:cs="Courier New" w:hint="default"/>
+      </w:rPr>
+    </w:lvl>
+    <w:lvl w:ilvl="8" w:tplc="0C0C0005" w:tentative="1">
+      <w:start w:val="1"/>
+      <w:numFmt w:val="bullet"/>
+      <w:lvlText w:val=""/>
+      <w:lvlJc w:val="left"/>
+      <w:pPr>
+        <w:ind w:left="6480" w:hanging="360"/>
+      </w:pPr>
+      <w:rPr>
+        <w:rFonts w:ascii="Wingdings" w:hAnsi="Wingdings" w:hint="default"/>
+      </w:rPr>
+    </w:lvl>
+  </w:abstractNum>
+  <w:abstractNum w:abstractNumId="2" w15:restartNumberingAfterBreak="0">
     <w:nsid w:val="633654FA"/>
     <w:multiLevelType w:val="hybridMultilevel"/>
     <w:tmpl w:val="59685688"/>
@@ -329,13 +665,19 @@
     </w:lvl>
   </w:abstractNum>
   <w:num w:numId="1" w16cid:durableId="946084552">
+    <w:abstractNumId w:val="2"/>
+  </w:num>
+  <w:num w:numId="2" w16cid:durableId="2120827772">
+    <w:abstractNumId w:val="1"/>
+  </w:num>
+  <w:num w:numId="3" w16cid:durableId="510461144">
     <w:abstractNumId w:val="0"/>
   </w:num>
 </w:numbering>
 </file>
 
 <file path=word/styles.xml><?xml version="1.0" encoding="utf-8"?>
-<w:styles xmlns:mc="http://schemas.openxmlformats.org/markup-compatibility/2006" xmlns:r="http://schemas.openxmlformats.org/officeDocument/2006/relationships" xmlns:w="http://schemas.openxmlformats.org/wordprocessingml/2006/main" xmlns:w14="http://schemas.microsoft.com/office/word/2010/wordml" xmlns:w15="http://schemas.microsoft.com/office/word/2012/wordml" xmlns:w16cex="http://schemas.microsoft.com/office/word/2018/wordml/cex" xmlns:w16cid="http://schemas.microsoft.com/office/word/2016/wordml/cid" xmlns:w16="http://schemas.microsoft.com/office/word/2018/wordml" xmlns:w16du="http://schemas.microsoft.com/office/word/2023/wordml/word16du" xmlns:w16sdtdh="http://schemas.microsoft.com/office/word/2020/wordml/sdtdatahash" xmlns:w16sdtfl="http://schemas.microsoft.com/office/word/2024/wordml/sdtformatlock" xmlns:w16se="http://schemas.microsoft.com/office/word/2015/wordml/symex" mc:Ignorable="w14 w15 w16se w16cid w16 w16cex w16sdtdh w16sdtfl w16du">
+<w:styles xmlns:mc="http://schemas.openxmlformats.org/markup-compatibility/2006" xmlns:r="http://schemas.openxmlformats.org/officeDocument/2006/relationships" xmlns:w="http://schemas.openxmlformats.org/wordprocessingml/2006/main" xmlns:w14="http://schemas.microsoft.com/office/word/2010/wordml" xmlns:w15="http://schemas.microsoft.com/office/word/2012/wordml" xmlns:w16cex="http://schemas.microsoft.com/office/word/2018/wordml/cex" xmlns:w16cid="http://schemas.microsoft.com/office/word/2016/wordml/cid" xmlns:w16="http://schemas.microsoft.com/office/word/2018/wordml" xmlns:w16du="http://schemas.microsoft.com/office/word/2023/wordml/word16du" xmlns:w16sdtdh="http://schemas.microsoft.com/office/word/2020/wordml/sdtdatahash" xmlns:w16se="http://schemas.microsoft.com/office/word/2015/wordml/symex" mc:Ignorable="w14 w15 w16se w16cid w16 w16cex w16sdtdh w16du">
   <w:docDefaults>
     <w:rPrDefault>
       <w:rPr>
@@ -1249,7 +1591,7 @@
       <w:spacing w:val="5"/>
     </w:rPr>
   </w:style>
-  <w:style w:type="character" w:styleId="Hyperlien">
+  <w:style w:type="character" w:styleId="Lienhypertexte">
     <w:name w:val="Hyperlink"/>
     <w:basedOn w:val="Policepardfaut"/>
     <w:uiPriority w:val="99"/>

</xml_diff>

<commit_message>
API functionalities are almost complete
</commit_message>
<xml_diff>
--- a/Documentations/Rapports/Sprint0.docx
+++ b/Documentations/Rapports/Sprint0.docx
@@ -230,11 +230,19 @@
         <w:sym w:font="Wingdings" w:char="F0E0"/>
       </w:r>
       <w:r>
-        <w:t xml:space="preserve">Pas besoin de </w:t>
+        <w:t xml:space="preserve">Pas besoin </w:t>
+      </w:r>
+      <w:proofErr w:type="gramStart"/>
+      <w:r>
+        <w:t xml:space="preserve">de </w:t>
       </w:r>
       <w:proofErr w:type="spellStart"/>
       <w:r>
-        <w:t>Utilisateur_id</w:t>
+        <w:t>Utilisateur</w:t>
+      </w:r>
+      <w:proofErr w:type="gramEnd"/>
+      <w:r>
+        <w:t>_id</w:t>
       </w:r>
       <w:proofErr w:type="spellEnd"/>
       <w:r>
@@ -251,21 +259,85 @@
       <w:r>
         <w:sym w:font="Wingdings" w:char="F0E0"/>
       </w:r>
+      <w:r>
+        <w:t>Suppression</w:t>
+      </w:r>
+      <w:r>
+        <w:t xml:space="preserve"> du champ « Statut » dans la table Abonnement car le champ « </w:t>
+      </w:r>
       <w:proofErr w:type="spellStart"/>
       <w:r>
-        <w:t>Supression</w:t>
+        <w:t>DateFin</w:t>
       </w:r>
       <w:proofErr w:type="spellEnd"/>
       <w:r>
-        <w:t xml:space="preserve"> du champ « Statut » dans la table Abonnement car le champ « </w:t>
+        <w:t> » suffit pour savoir si un abonnement est actif ou pas.</w:t>
+      </w:r>
+    </w:p>
+    <w:p>
+      <w:r>
+        <w:sym w:font="Wingdings" w:char="F0E0"/>
+      </w:r>
+      <w:r>
+        <w:t xml:space="preserve">Revoir </w:t>
+      </w:r>
+      <w:r>
+        <w:t>la nomenclature</w:t>
+      </w:r>
+      <w:r>
+        <w:t xml:space="preserve"> des tables dans le diagramme de BD</w:t>
+      </w:r>
+    </w:p>
+    <w:p>
+      <w:r>
+        <w:sym w:font="Wingdings" w:char="F0E0"/>
+      </w:r>
+      <w:r>
+        <w:t>Dans la table Ticket son champ Id est maintenant :</w:t>
+      </w:r>
+      <w:r>
+        <w:t xml:space="preserve"> Id </w:t>
+      </w:r>
+      <w:proofErr w:type="gramStart"/>
+      <w:r>
+        <w:t>VARCHAR(</w:t>
+      </w:r>
+      <w:proofErr w:type="gramEnd"/>
+      <w:r>
+        <w:t>36) PRIMARY KEY, -- UUID</w:t>
+      </w:r>
+    </w:p>
+    <w:p>
+      <w:r>
+        <w:sym w:font="Wingdings" w:char="F0E0"/>
+      </w:r>
+      <w:r>
+        <w:t>La table Ticket a un cha</w:t>
+      </w:r>
+      <w:r>
+        <w:t>mp « </w:t>
       </w:r>
       <w:proofErr w:type="spellStart"/>
       <w:r>
-        <w:t>DateFin</w:t>
+        <w:t>EstConverti</w:t>
       </w:r>
       <w:proofErr w:type="spellEnd"/>
       <w:r>
-        <w:t> » suffit pour savoir si un abonnement est actif ou pas.</w:t>
+        <w:t xml:space="preserve"> » pour </w:t>
+      </w:r>
+      <w:proofErr w:type="gramStart"/>
+      <w:r>
+        <w:t>indiquer  qu’un</w:t>
+      </w:r>
+      <w:proofErr w:type="gramEnd"/>
+      <w:r>
+        <w:t xml:space="preserve"> </w:t>
+      </w:r>
+      <w:r>
+        <w:t>ticket</w:t>
+      </w:r>
+      <w:r>
+        <w:t xml:space="preserve"> a été converti en abonnement à la borne de paiement</w:t>
       </w:r>
     </w:p>
     <w:p>
@@ -273,13 +345,7 @@
         <w:sym w:font="Wingdings" w:char="F0E0"/>
       </w:r>
       <w:r>
-        <w:t xml:space="preserve">Revoir </w:t>
-      </w:r>
-      <w:r>
-        <w:t>la nomenclature</w:t>
-      </w:r>
-      <w:r>
-        <w:t xml:space="preserve"> des tables dans le diagramme de BD</w:t>
+        <w:t xml:space="preserve">Création d’une table « Paiement » </w:t>
       </w:r>
     </w:p>
     <w:p>
@@ -287,45 +353,7 @@
         <w:sym w:font="Wingdings" w:char="F0E0"/>
       </w:r>
       <w:r>
-        <w:t>Dans la table Ticket son champ Id est maintenant :</w:t>
-      </w:r>
-      <w:r>
-        <w:t xml:space="preserve"> Id VARCHAR(36) PRIMARY KEY, -- UUID</w:t>
-      </w:r>
-    </w:p>
-    <w:p>
-      <w:r>
-        <w:sym w:font="Wingdings" w:char="F0E0"/>
-      </w:r>
-      <w:r>
-        <w:t>La table Ticket a un cha</w:t>
-      </w:r>
-      <w:r>
-        <w:t>mp « </w:t>
-      </w:r>
-      <w:proofErr w:type="spellStart"/>
-      <w:r>
-        <w:t>EstConverti</w:t>
-      </w:r>
-      <w:proofErr w:type="spellEnd"/>
-      <w:r>
-        <w:t xml:space="preserve"> » pour indiquer  qu’un </w:t>
-      </w:r>
-      <w:proofErr w:type="spellStart"/>
-      <w:r>
-        <w:t>tikcet</w:t>
-      </w:r>
-      <w:proofErr w:type="spellEnd"/>
-      <w:r>
-        <w:t xml:space="preserve"> a été converti en abonnement à la borne de paiement</w:t>
-      </w:r>
-    </w:p>
-    <w:p>
-      <w:r>
-        <w:sym w:font="Wingdings" w:char="F0E0"/>
-      </w:r>
-      <w:r>
-        <w:t xml:space="preserve">Création d’une table « Paiement » </w:t>
+        <w:t>Ajout d’une clé d’API et d’un Middleware pour sécuriser les communications entre le logiciel et le service de données.</w:t>
       </w:r>
     </w:p>
     <w:p>
@@ -576,6 +604,118 @@
     </w:lvl>
   </w:abstractNum>
   <w:abstractNum w:abstractNumId="2" w15:restartNumberingAfterBreak="0">
+    <w:nsid w:val="4B20484F"/>
+    <w:multiLevelType w:val="hybridMultilevel"/>
+    <w:tmpl w:val="36C8F52C"/>
+    <w:lvl w:ilvl="0" w:tplc="5CEE7C48">
+      <w:numFmt w:val="bullet"/>
+      <w:lvlText w:val=""/>
+      <w:lvlJc w:val="left"/>
+      <w:pPr>
+        <w:ind w:left="720" w:hanging="360"/>
+      </w:pPr>
+      <w:rPr>
+        <w:rFonts w:ascii="Wingdings" w:eastAsiaTheme="minorHAnsi" w:hAnsi="Wingdings" w:cstheme="minorBidi" w:hint="default"/>
+      </w:rPr>
+    </w:lvl>
+    <w:lvl w:ilvl="1" w:tplc="0C0C0003" w:tentative="1">
+      <w:start w:val="1"/>
+      <w:numFmt w:val="bullet"/>
+      <w:lvlText w:val="o"/>
+      <w:lvlJc w:val="left"/>
+      <w:pPr>
+        <w:ind w:left="1440" w:hanging="360"/>
+      </w:pPr>
+      <w:rPr>
+        <w:rFonts w:ascii="Courier New" w:hAnsi="Courier New" w:cs="Courier New" w:hint="default"/>
+      </w:rPr>
+    </w:lvl>
+    <w:lvl w:ilvl="2" w:tplc="0C0C0005" w:tentative="1">
+      <w:start w:val="1"/>
+      <w:numFmt w:val="bullet"/>
+      <w:lvlText w:val=""/>
+      <w:lvlJc w:val="left"/>
+      <w:pPr>
+        <w:ind w:left="2160" w:hanging="360"/>
+      </w:pPr>
+      <w:rPr>
+        <w:rFonts w:ascii="Wingdings" w:hAnsi="Wingdings" w:hint="default"/>
+      </w:rPr>
+    </w:lvl>
+    <w:lvl w:ilvl="3" w:tplc="0C0C0001" w:tentative="1">
+      <w:start w:val="1"/>
+      <w:numFmt w:val="bullet"/>
+      <w:lvlText w:val=""/>
+      <w:lvlJc w:val="left"/>
+      <w:pPr>
+        <w:ind w:left="2880" w:hanging="360"/>
+      </w:pPr>
+      <w:rPr>
+        <w:rFonts w:ascii="Symbol" w:hAnsi="Symbol" w:hint="default"/>
+      </w:rPr>
+    </w:lvl>
+    <w:lvl w:ilvl="4" w:tplc="0C0C0003" w:tentative="1">
+      <w:start w:val="1"/>
+      <w:numFmt w:val="bullet"/>
+      <w:lvlText w:val="o"/>
+      <w:lvlJc w:val="left"/>
+      <w:pPr>
+        <w:ind w:left="3600" w:hanging="360"/>
+      </w:pPr>
+      <w:rPr>
+        <w:rFonts w:ascii="Courier New" w:hAnsi="Courier New" w:cs="Courier New" w:hint="default"/>
+      </w:rPr>
+    </w:lvl>
+    <w:lvl w:ilvl="5" w:tplc="0C0C0005" w:tentative="1">
+      <w:start w:val="1"/>
+      <w:numFmt w:val="bullet"/>
+      <w:lvlText w:val=""/>
+      <w:lvlJc w:val="left"/>
+      <w:pPr>
+        <w:ind w:left="4320" w:hanging="360"/>
+      </w:pPr>
+      <w:rPr>
+        <w:rFonts w:ascii="Wingdings" w:hAnsi="Wingdings" w:hint="default"/>
+      </w:rPr>
+    </w:lvl>
+    <w:lvl w:ilvl="6" w:tplc="0C0C0001" w:tentative="1">
+      <w:start w:val="1"/>
+      <w:numFmt w:val="bullet"/>
+      <w:lvlText w:val=""/>
+      <w:lvlJc w:val="left"/>
+      <w:pPr>
+        <w:ind w:left="5040" w:hanging="360"/>
+      </w:pPr>
+      <w:rPr>
+        <w:rFonts w:ascii="Symbol" w:hAnsi="Symbol" w:hint="default"/>
+      </w:rPr>
+    </w:lvl>
+    <w:lvl w:ilvl="7" w:tplc="0C0C0003" w:tentative="1">
+      <w:start w:val="1"/>
+      <w:numFmt w:val="bullet"/>
+      <w:lvlText w:val="o"/>
+      <w:lvlJc w:val="left"/>
+      <w:pPr>
+        <w:ind w:left="5760" w:hanging="360"/>
+      </w:pPr>
+      <w:rPr>
+        <w:rFonts w:ascii="Courier New" w:hAnsi="Courier New" w:cs="Courier New" w:hint="default"/>
+      </w:rPr>
+    </w:lvl>
+    <w:lvl w:ilvl="8" w:tplc="0C0C0005" w:tentative="1">
+      <w:start w:val="1"/>
+      <w:numFmt w:val="bullet"/>
+      <w:lvlText w:val=""/>
+      <w:lvlJc w:val="left"/>
+      <w:pPr>
+        <w:ind w:left="6480" w:hanging="360"/>
+      </w:pPr>
+      <w:rPr>
+        <w:rFonts w:ascii="Wingdings" w:hAnsi="Wingdings" w:hint="default"/>
+      </w:rPr>
+    </w:lvl>
+  </w:abstractNum>
+  <w:abstractNum w:abstractNumId="3" w15:restartNumberingAfterBreak="0">
     <w:nsid w:val="633654FA"/>
     <w:multiLevelType w:val="hybridMultilevel"/>
     <w:tmpl w:val="59685688"/>
@@ -665,13 +805,16 @@
     </w:lvl>
   </w:abstractNum>
   <w:num w:numId="1" w16cid:durableId="946084552">
-    <w:abstractNumId w:val="2"/>
+    <w:abstractNumId w:val="3"/>
   </w:num>
   <w:num w:numId="2" w16cid:durableId="2120827772">
     <w:abstractNumId w:val="1"/>
   </w:num>
   <w:num w:numId="3" w16cid:durableId="510461144">
     <w:abstractNumId w:val="0"/>
+  </w:num>
+  <w:num w:numId="4" w16cid:durableId="354384434">
+    <w:abstractNumId w:val="2"/>
   </w:num>
 </w:numbering>
 </file>

</xml_diff>